<commit_message>
Update Combining Fully Convolutional Networks and Backpropagation for Object Detection.docx
</commit_message>
<xml_diff>
--- a/fcnn_object_detector_pytorch/res/Combining Fully Convolutional Networks and Backpropagation for Object Detection.docx
+++ b/fcnn_object_detector_pytorch/res/Combining Fully Convolutional Networks and Backpropagation for Object Detection.docx
@@ -9,6 +9,9 @@
       </w:pPr>
       <w:r>
         <w:t xml:space="preserve">Using </w:t>
+      </w:r>
+      <w:r>
+        <w:t>F</w:t>
       </w:r>
       <w:r>
         <w:t xml:space="preserve">CNN Receptive Fields </w:t>
@@ -458,7 +461,19 @@
         <w:t>F</w:t>
       </w:r>
       <w:r>
-        <w:t xml:space="preserve">or this exercise, we are going to use a slightly modified version of the </w:t>
+        <w:t xml:space="preserve">or this exercise, </w:t>
+      </w:r>
+      <w:r>
+        <w:t xml:space="preserve">I have </w:t>
+      </w:r>
+      <w:r>
+        <w:t>use</w:t>
+      </w:r>
+      <w:r>
+        <w:t>d</w:t>
+      </w:r>
+      <w:r>
+        <w:t xml:space="preserve"> a slightly modified version of the </w:t>
       </w:r>
       <w:r>
         <w:t xml:space="preserve">pretrained </w:t>
@@ -482,7 +497,19 @@
     </w:p>
     <w:p>
       <w:r>
-        <w:t>Specifically, our model is a variant of Resnet-18</w:t>
+        <w:t xml:space="preserve">Specifically, </w:t>
+      </w:r>
+      <w:r>
+        <w:t xml:space="preserve">the </w:t>
+      </w:r>
+      <w:r>
+        <w:t>model</w:t>
+      </w:r>
+      <w:r>
+        <w:t xml:space="preserve"> used</w:t>
+      </w:r>
+      <w:r>
+        <w:t xml:space="preserve"> is a variant of Resnet-18</w:t>
       </w:r>
       <w:r>
         <w:t>,</w:t>
@@ -520,7 +547,7 @@
     </w:p>
     <w:p>
       <w:r>
-        <w:t xml:space="preserve">Our </w:t>
+        <w:t xml:space="preserve">The </w:t>
       </w:r>
       <w:r>
         <w:rPr>
@@ -2848,10 +2875,7 @@
         <w:t>.</w:t>
       </w:r>
       <w:r>
-        <w:t xml:space="preserve"> </w:t>
-      </w:r>
-      <w:r>
-        <w:t xml:space="preserve">Download the full code </w:t>
+        <w:t xml:space="preserve"> Download the full code </w:t>
       </w:r>
       <w:hyperlink r:id="rId18" w:history="1">
         <w:r>
@@ -2968,7 +2992,23 @@
           <w:i/>
           <w:iCs/>
         </w:rPr>
-        <w:t>object_detection.non_max_suppression()</w:t>
+        <w:t>object_detection.non_max_</w:t>
+      </w:r>
+      <w:proofErr w:type="gramStart"/>
+      <w:r>
+        <w:rPr>
+          <w:i/>
+          <w:iCs/>
+        </w:rPr>
+        <w:t>suppression(</w:t>
+      </w:r>
+      <w:proofErr w:type="gramEnd"/>
+      <w:r>
+        <w:rPr>
+          <w:i/>
+          <w:iCs/>
+        </w:rPr>
+        <w:t>)</w:t>
       </w:r>
       <w:r>
         <w:t xml:space="preserve"> </w:t>

</xml_diff>